<commit_message>
reunion de scrum 6 y organizacion de plan de sprint
</commit_message>
<xml_diff>
--- a/Sprint2/Plan de sprint 2.docx
+++ b/Sprint2/Plan de sprint 2.docx
@@ -1,6 +1,6 @@
 
 <file path=word/document.xml><?xml version="1.0" encoding="utf-8"?>
-<w:document xmlns:wpc="http://schemas.microsoft.com/office/word/2010/wordprocessingCanvas" xmlns:cx="http://schemas.microsoft.com/office/drawing/2014/chartex" xmlns:cx1="http://schemas.microsoft.com/office/drawing/2015/9/8/chartex" xmlns:cx2="http://schemas.microsoft.com/office/drawing/2015/10/21/chartex" xmlns:cx3="http://schemas.microsoft.com/office/drawing/2016/5/9/chartex" xmlns:cx4="http://schemas.microsoft.com/office/drawing/2016/5/10/chartex" xmlns:cx5="http://schemas.microsoft.com/office/drawing/2016/5/11/chartex" xmlns:cx6="http://schemas.microsoft.com/office/drawing/2016/5/12/chartex" xmlns:cx7="http://schemas.microsoft.com/office/drawing/2016/5/13/chartex" xmlns:cx8="http://schemas.microsoft.com/office/drawing/2016/5/14/chartex" xmlns:mc="http://schemas.openxmlformats.org/markup-compatibility/2006" xmlns:aink="http://schemas.microsoft.com/office/drawing/2016/ink" xmlns:am3d="http://schemas.microsoft.com/office/drawing/2017/model3d" xmlns:o="urn:schemas-microsoft-com:office:office" xmlns:r="http://schemas.openxmlformats.org/officeDocument/2006/relationships" xmlns:m="http://schemas.openxmlformats.org/officeDocument/2006/math" xmlns:v="urn:schemas-microsoft-com:vml" xmlns:wp14="http://schemas.microsoft.com/office/word/2010/wordprocessingDrawing" xmlns:wp="http://schemas.openxmlformats.org/drawingml/2006/wordprocessingDrawing" xmlns:w10="urn:schemas-microsoft-com:office:word" xmlns:w="http://schemas.openxmlformats.org/wordprocessingml/2006/main" xmlns:w14="http://schemas.microsoft.com/office/word/2010/wordml" xmlns:w15="http://schemas.microsoft.com/office/word/2012/wordml" xmlns:w16cid="http://schemas.microsoft.com/office/word/2016/wordml/cid" xmlns:w16se="http://schemas.microsoft.com/office/word/2015/wordml/symex" xmlns:wpg="http://schemas.microsoft.com/office/word/2010/wordprocessingGroup" xmlns:wpi="http://schemas.microsoft.com/office/word/2010/wordprocessingInk" xmlns:wne="http://schemas.microsoft.com/office/word/2006/wordml" xmlns:wps="http://schemas.microsoft.com/office/word/2010/wordprocessingShape" mc:Ignorable="w14 w15 w16se w16cid wp14">
+<w:document xmlns:wpc="http://schemas.microsoft.com/office/word/2010/wordprocessingCanvas" xmlns:mc="http://schemas.openxmlformats.org/markup-compatibility/2006" xmlns:o="urn:schemas-microsoft-com:office:office" xmlns:r="http://schemas.openxmlformats.org/officeDocument/2006/relationships" xmlns:m="http://schemas.openxmlformats.org/officeDocument/2006/math" xmlns:v="urn:schemas-microsoft-com:vml" xmlns:wp14="http://schemas.microsoft.com/office/word/2010/wordprocessingDrawing" xmlns:wp="http://schemas.openxmlformats.org/drawingml/2006/wordprocessingDrawing" xmlns:w10="urn:schemas-microsoft-com:office:word" xmlns:w="http://schemas.openxmlformats.org/wordprocessingml/2006/main" xmlns:w14="http://schemas.microsoft.com/office/word/2010/wordml" xmlns:w15="http://schemas.microsoft.com/office/word/2012/wordml" xmlns:wpg="http://schemas.microsoft.com/office/word/2010/wordprocessingGroup" xmlns:wpi="http://schemas.microsoft.com/office/word/2010/wordprocessingInk" xmlns:wne="http://schemas.microsoft.com/office/word/2006/wordml" xmlns:wps="http://schemas.microsoft.com/office/word/2010/wordprocessingShape" mc:Ignorable="w14 w15 wp14">
   <w:body>
     <w:p>
       <w:pPr>
@@ -180,33 +180,7 @@
           <w:sz w:val="20"/>
           <w:szCs w:val="20"/>
         </w:rPr>
-        <w:t xml:space="preserve">Realizar un software funcional que permita visualizar los escenarios deportivos cercanos a la ubicación del usuario a través de Google </w:t>
-      </w:r>
-      <w:proofErr w:type="spellStart"/>
-      <w:r>
-        <w:rPr>
-          <w:rFonts w:ascii="Verdana" w:hAnsi="Verdana"/>
-          <w:sz w:val="20"/>
-          <w:szCs w:val="20"/>
-        </w:rPr>
-        <w:t>Maps</w:t>
-      </w:r>
-      <w:proofErr w:type="spellEnd"/>
-      <w:r>
-        <w:rPr>
-          <w:rFonts w:ascii="Verdana" w:hAnsi="Verdana"/>
-          <w:sz w:val="20"/>
-          <w:szCs w:val="20"/>
-        </w:rPr>
-        <w:t xml:space="preserve">, consultar la disponibilidad de estos escenarios en determinados horarios y reservar los escenarios en los horarios </w:t>
-      </w:r>
-      <w:r>
-        <w:rPr>
-          <w:rFonts w:ascii="Verdana" w:hAnsi="Verdana"/>
-          <w:sz w:val="20"/>
-          <w:szCs w:val="20"/>
-        </w:rPr>
-        <w:t>deseados. Además, elaborar el módulo de administración de la aplicación</w:t>
+        <w:t>Realizar un software funcional que permita visualizar los escenarios deportivos cercanos a la ubicación del usuario a través de Google Maps, consultar la disponibilidad de estos escenarios en determinados horarios y reservar los escenarios en los horarios deseados. Además, elaborar el módulo de administración de la aplicación</w:t>
       </w:r>
       <w:r>
         <w:rPr>
@@ -279,7 +253,6 @@
           <w:szCs w:val="20"/>
         </w:rPr>
       </w:pPr>
-      <w:proofErr w:type="gramStart"/>
       <w:r>
         <w:rPr>
           <w:rFonts w:ascii="Verdana" w:hAnsi="Verdana"/>
@@ -289,7 +262,6 @@
         </w:rPr>
         <w:t>INCREMENTO A DESARROLLAR</w:t>
       </w:r>
-      <w:proofErr w:type="gramEnd"/>
     </w:p>
     <w:p>
       <w:pPr>
@@ -312,41 +284,39 @@
           <w:color w:val="000000"/>
           <w:sz w:val="20"/>
         </w:rPr>
-        <w:t xml:space="preserve">En este sprint se llevarán a cabo </w:t>
-      </w:r>
-      <w:r>
-        <w:rPr>
-          <w:rFonts w:ascii="Verdana" w:hAnsi="Verdana"/>
-          <w:color w:val="000000"/>
-          <w:sz w:val="20"/>
-        </w:rPr>
-        <w:t xml:space="preserve">el desarrollo de los requerimientos </w:t>
-      </w:r>
-      <w:proofErr w:type="spellStart"/>
-      <w:r>
-        <w:rPr>
-          <w:rFonts w:ascii="Verdana" w:hAnsi="Verdana"/>
-          <w:color w:val="000000"/>
-          <w:sz w:val="20"/>
-        </w:rPr>
-        <w:t>N°</w:t>
-      </w:r>
-      <w:proofErr w:type="spellEnd"/>
-      <w:r>
-        <w:rPr>
-          <w:rFonts w:ascii="Verdana" w:hAnsi="Verdana"/>
-          <w:color w:val="000000"/>
-          <w:sz w:val="20"/>
-        </w:rPr>
-        <w:t xml:space="preserve"> </w:t>
-      </w:r>
-      <w:r>
-        <w:rPr>
-          <w:rFonts w:ascii="Verdana" w:hAnsi="Verdana"/>
-          <w:color w:val="000000"/>
-          <w:sz w:val="20"/>
-        </w:rPr>
-        <w:t xml:space="preserve">4,5,8,9,10,11,12 </w:t>
+        <w:t xml:space="preserve">En este sprint se llevarán a cabo el desarrollo de los requerimientos N° </w:t>
+      </w:r>
+      <w:r>
+        <w:rPr>
+          <w:rFonts w:ascii="Verdana" w:hAnsi="Verdana"/>
+          <w:color w:val="000000"/>
+          <w:sz w:val="20"/>
+        </w:rPr>
+        <w:t>2,</w:t>
+      </w:r>
+      <w:r>
+        <w:rPr>
+          <w:rFonts w:ascii="Verdana" w:hAnsi="Verdana"/>
+          <w:color w:val="000000"/>
+          <w:sz w:val="20"/>
+        </w:rPr>
+        <w:t>4,5</w:t>
+      </w:r>
+      <w:r>
+        <w:rPr>
+          <w:rFonts w:ascii="Verdana" w:hAnsi="Verdana"/>
+          <w:color w:val="000000"/>
+          <w:sz w:val="20"/>
+        </w:rPr>
+        <w:t>,6,7</w:t>
+      </w:r>
+      <w:r>
+        <w:rPr>
+          <w:rFonts w:ascii="Verdana" w:hAnsi="Verdana"/>
+          <w:color w:val="000000"/>
+          <w:sz w:val="20"/>
+        </w:rPr>
+        <w:t xml:space="preserve">,8,9,10,11,12 </w:t>
       </w:r>
       <w:r>
         <w:rPr>
@@ -369,6 +339,20 @@
           <w:lang w:eastAsia="es-CO"/>
         </w:rPr>
       </w:pPr>
+    </w:p>
+    <w:p>
+      <w:pPr>
+        <w:pStyle w:val="Textoindependiente"/>
+        <w:spacing w:after="0"/>
+      </w:pPr>
+      <w:r>
+        <w:rPr>
+          <w:rFonts w:ascii="Verdana" w:hAnsi="Verdana"/>
+          <w:color w:val="000000"/>
+          <w:sz w:val="20"/>
+        </w:rPr>
+        <w:t>2. Consultar disponibilidad</w:t>
+      </w:r>
     </w:p>
     <w:p>
       <w:pPr>
@@ -417,26 +401,45 @@
           <w:color w:val="000000"/>
           <w:sz w:val="20"/>
         </w:rPr>
-        <w:t>5. Notificaciones</w:t>
+        <w:t>5. Notificacione</w:t>
+      </w:r>
+      <w:bookmarkStart w:id="0" w:name="_GoBack"/>
+      <w:bookmarkEnd w:id="0"/>
+      <w:r>
+        <w:rPr>
+          <w:rFonts w:ascii="Verdana" w:hAnsi="Verdana"/>
+          <w:color w:val="000000"/>
+          <w:sz w:val="20"/>
+        </w:rPr>
+        <w:t>s</w:t>
       </w:r>
     </w:p>
     <w:p>
       <w:pPr>
         <w:pStyle w:val="Textoindependiente"/>
         <w:spacing w:after="0"/>
-        <w:rPr>
-          <w:rFonts w:ascii="Verdana" w:hAnsi="Verdana"/>
-          <w:color w:val="000000"/>
-          <w:sz w:val="20"/>
-        </w:rPr>
-      </w:pPr>
-      <w:r>
-        <w:rPr>
-          <w:rFonts w:ascii="Verdana" w:hAnsi="Verdana"/>
-          <w:color w:val="000000"/>
-          <w:sz w:val="20"/>
-        </w:rPr>
-        <w:t>8. Conexión con Redes Sociales</w:t>
+      </w:pPr>
+      <w:r>
+        <w:rPr>
+          <w:rFonts w:ascii="Verdana" w:hAnsi="Verdana"/>
+          <w:color w:val="000000"/>
+          <w:sz w:val="20"/>
+        </w:rPr>
+        <w:t>6. Administración de escenarios</w:t>
+      </w:r>
+    </w:p>
+    <w:p>
+      <w:pPr>
+        <w:spacing w:after="0" w:line="288" w:lineRule="auto"/>
+      </w:pPr>
+      <w:r>
+        <w:rPr>
+          <w:rFonts w:ascii="Verdana" w:hAnsi="Verdana"/>
+          <w:color w:val="000000"/>
+          <w:sz w:val="20"/>
+          <w:szCs w:val="20"/>
+        </w:rPr>
+        <w:t>7. Conexión con Google Maps</w:t>
       </w:r>
     </w:p>
     <w:p>
@@ -455,7 +458,7 @@
           <w:color w:val="000000"/>
           <w:sz w:val="20"/>
         </w:rPr>
-        <w:t xml:space="preserve">9. Garantía de reserva </w:t>
+        <w:t>8. Conexión con Redes Sociales</w:t>
       </w:r>
     </w:p>
     <w:p>
@@ -474,7 +477,7 @@
           <w:color w:val="000000"/>
           <w:sz w:val="20"/>
         </w:rPr>
-        <w:t>10. actualización y mantenimiento</w:t>
+        <w:t xml:space="preserve">9. Garantía de reserva </w:t>
       </w:r>
     </w:p>
     <w:p>
@@ -493,57 +496,40 @@
           <w:color w:val="000000"/>
           <w:sz w:val="20"/>
         </w:rPr>
-        <w:t xml:space="preserve">11. Portabilidad en diferentes navegadores. </w:t>
+        <w:t>10. actualización y mantenimiento</w:t>
       </w:r>
     </w:p>
     <w:p>
       <w:pPr>
         <w:pStyle w:val="Textoindependiente"/>
         <w:spacing w:after="0"/>
-      </w:pPr>
-      <w:r>
-        <w:rPr>
-          <w:rFonts w:ascii="Verdana" w:hAnsi="Verdana"/>
-          <w:color w:val="000000"/>
-          <w:sz w:val="20"/>
-        </w:rPr>
-        <w:t xml:space="preserve">12. </w:t>
-      </w:r>
-      <w:proofErr w:type="spellStart"/>
-      <w:r>
-        <w:rPr>
-          <w:rFonts w:ascii="Verdana" w:hAnsi="Verdana"/>
-          <w:color w:val="000000"/>
-          <w:sz w:val="20"/>
-        </w:rPr>
-        <w:t>Responsive</w:t>
-      </w:r>
-      <w:proofErr w:type="spellEnd"/>
-      <w:r>
-        <w:rPr>
-          <w:rFonts w:ascii="Verdana" w:hAnsi="Verdana"/>
-          <w:color w:val="000000"/>
-          <w:sz w:val="20"/>
-        </w:rPr>
-        <w:t xml:space="preserve"> </w:t>
-      </w:r>
-      <w:proofErr w:type="spellStart"/>
-      <w:r>
-        <w:rPr>
-          <w:rFonts w:ascii="Verdana" w:hAnsi="Verdana"/>
-          <w:color w:val="000000"/>
-          <w:sz w:val="20"/>
-        </w:rPr>
-        <w:t>Design</w:t>
-      </w:r>
-      <w:proofErr w:type="spellEnd"/>
-      <w:r>
-        <w:rPr>
-          <w:rFonts w:ascii="Verdana" w:hAnsi="Verdana"/>
-          <w:color w:val="000000"/>
-          <w:sz w:val="20"/>
-        </w:rPr>
-        <w:t xml:space="preserve">. </w:t>
+        <w:rPr>
+          <w:rFonts w:ascii="Verdana" w:hAnsi="Verdana"/>
+          <w:color w:val="000000"/>
+          <w:sz w:val="20"/>
+        </w:rPr>
+      </w:pPr>
+      <w:r>
+        <w:rPr>
+          <w:rFonts w:ascii="Verdana" w:hAnsi="Verdana"/>
+          <w:color w:val="000000"/>
+          <w:sz w:val="20"/>
+        </w:rPr>
+        <w:t xml:space="preserve">11. Portabilidad en diferentes navegadores. </w:t>
+      </w:r>
+    </w:p>
+    <w:p>
+      <w:pPr>
+        <w:pStyle w:val="Textoindependiente"/>
+        <w:spacing w:after="0"/>
+      </w:pPr>
+      <w:r>
+        <w:rPr>
+          <w:rFonts w:ascii="Verdana" w:hAnsi="Verdana"/>
+          <w:color w:val="000000"/>
+          <w:sz w:val="20"/>
+        </w:rPr>
+        <w:t xml:space="preserve">12. Responsive Design. </w:t>
       </w:r>
       <w:r>
         <w:rPr>
@@ -1055,15 +1041,7 @@
                 <w:color w:val="000000"/>
                 <w:sz w:val="20"/>
               </w:rPr>
-              <w:t>48</w:t>
-            </w:r>
-            <w:r>
-              <w:rPr>
-                <w:rFonts w:ascii="Verdana" w:hAnsi="Verdana"/>
-                <w:color w:val="000000"/>
-                <w:sz w:val="20"/>
-              </w:rPr>
-              <w:t> </w:t>
+              <w:t>48 </w:t>
             </w:r>
           </w:p>
         </w:tc>
@@ -1259,15 +1237,7 @@
                 <w:color w:val="000000"/>
                 <w:sz w:val="20"/>
               </w:rPr>
-              <w:t>Pago</w:t>
-            </w:r>
-            <w:r>
-              <w:rPr>
-                <w:rFonts w:ascii="Verdana" w:hAnsi="Verdana"/>
-                <w:color w:val="000000"/>
-                <w:sz w:val="20"/>
-              </w:rPr>
-              <w:t> </w:t>
+              <w:t>Pago </w:t>
             </w:r>
           </w:p>
         </w:tc>
@@ -1484,6 +1454,7 @@
                 <w:szCs w:val="20"/>
                 <w:lang w:eastAsia="es-CO"/>
               </w:rPr>
+              <w:lastRenderedPageBreak/>
               <w:t> </w:t>
             </w:r>
           </w:p>
@@ -1740,16 +1711,7 @@
             <w:sz w:val="20"/>
             <w:szCs w:val="20"/>
           </w:rPr>
-          <w:t xml:space="preserve">Pila de </w:t>
-        </w:r>
-        <w:r>
-          <w:rPr>
-            <w:rStyle w:val="Hipervnculo"/>
-            <w:rFonts w:ascii="Verdana" w:hAnsi="Verdana"/>
-            <w:sz w:val="20"/>
-            <w:szCs w:val="20"/>
-          </w:rPr>
-          <w:t>Sprint</w:t>
+          <w:t>Pila de Sprint</w:t>
         </w:r>
         <w:r>
           <w:rPr>
@@ -1770,8 +1732,6 @@
           <w:t>.xlsx</w:t>
         </w:r>
       </w:hyperlink>
-      <w:bookmarkStart w:id="0" w:name="_GoBack"/>
-      <w:bookmarkEnd w:id="0"/>
       <w:r>
         <w:rPr>
           <w:rFonts w:ascii="Verdana" w:hAnsi="Verdana"/>
@@ -1977,31 +1937,13 @@
       </w:pPr>
       <w:bookmarkStart w:id="1" w:name="__DdeLink__981_317671129"/>
       <w:bookmarkEnd w:id="1"/>
-      <w:proofErr w:type="spellStart"/>
-      <w:r>
-        <w:rPr>
-          <w:rFonts w:ascii="Verdana" w:hAnsi="Verdana"/>
-          <w:color w:val="000000"/>
-          <w:sz w:val="18"/>
-        </w:rPr>
-        <w:t>Hector</w:t>
-      </w:r>
-      <w:proofErr w:type="spellEnd"/>
-      <w:r>
-        <w:rPr>
-          <w:rFonts w:ascii="Verdana" w:hAnsi="Verdana"/>
-          <w:color w:val="000000"/>
-          <w:sz w:val="18"/>
-        </w:rPr>
-        <w:t xml:space="preserve"> David Mesa Santa - </w:t>
-      </w:r>
-      <w:r>
-        <w:rPr>
-          <w:rFonts w:ascii="Verdana" w:hAnsi="Verdana"/>
-          <w:color w:val="000000"/>
-          <w:sz w:val="18"/>
-        </w:rPr>
-        <w:t xml:space="preserve">Programador </w:t>
+      <w:r>
+        <w:rPr>
+          <w:rFonts w:ascii="Verdana" w:hAnsi="Verdana"/>
+          <w:color w:val="000000"/>
+          <w:sz w:val="18"/>
+        </w:rPr>
+        <w:t xml:space="preserve">Hector David Mesa Santa - Programador </w:t>
       </w:r>
       <w:proofErr w:type="spellStart"/>
       <w:r>
@@ -2453,16 +2395,7 @@
           <w:sz w:val="18"/>
           <w:szCs w:val="20"/>
         </w:rPr>
-        <w:t xml:space="preserve">Miembros del equipo </w:t>
-      </w:r>
-      <w:r>
-        <w:rPr>
-          <w:rFonts w:ascii="Verdana" w:hAnsi="Verdana"/>
-          <w:color w:val="000000"/>
-          <w:sz w:val="18"/>
-          <w:szCs w:val="20"/>
-        </w:rPr>
-        <w:t>de trabajo</w:t>
+        <w:t>Miembros del equipo de trabajo</w:t>
       </w:r>
       <w:r>
         <w:rPr>
@@ -2578,25 +2511,14 @@
           <w:szCs w:val="20"/>
         </w:rPr>
       </w:pPr>
-      <w:proofErr w:type="spellStart"/>
-      <w:r>
-        <w:rPr>
-          <w:rFonts w:ascii="Verdana" w:hAnsi="Verdana"/>
-          <w:color w:val="000000"/>
-          <w:sz w:val="18"/>
-          <w:szCs w:val="20"/>
-        </w:rPr>
-        <w:t>Hector</w:t>
-      </w:r>
-      <w:proofErr w:type="spellEnd"/>
-      <w:r>
-        <w:rPr>
-          <w:rFonts w:ascii="Verdana" w:hAnsi="Verdana"/>
-          <w:color w:val="000000"/>
-          <w:sz w:val="18"/>
-          <w:szCs w:val="20"/>
-        </w:rPr>
-        <w:t xml:space="preserve"> David Mesa Santa - Programador </w:t>
+      <w:r>
+        <w:rPr>
+          <w:rFonts w:ascii="Verdana" w:hAnsi="Verdana"/>
+          <w:color w:val="000000"/>
+          <w:sz w:val="18"/>
+          <w:szCs w:val="20"/>
+        </w:rPr>
+        <w:t xml:space="preserve">Hector David Mesa Santa - Programador </w:t>
       </w:r>
       <w:proofErr w:type="spellStart"/>
       <w:r>
@@ -2636,7 +2558,7 @@
 </file>
 
 <file path=word/endnotes.xml><?xml version="1.0" encoding="utf-8"?>
-<w:endnotes xmlns:wpc="http://schemas.microsoft.com/office/word/2010/wordprocessingCanvas" xmlns:cx="http://schemas.microsoft.com/office/drawing/2014/chartex" xmlns:cx1="http://schemas.microsoft.com/office/drawing/2015/9/8/chartex" xmlns:cx2="http://schemas.microsoft.com/office/drawing/2015/10/21/chartex" xmlns:cx3="http://schemas.microsoft.com/office/drawing/2016/5/9/chartex" xmlns:cx4="http://schemas.microsoft.com/office/drawing/2016/5/10/chartex" xmlns:cx5="http://schemas.microsoft.com/office/drawing/2016/5/11/chartex" xmlns:cx6="http://schemas.microsoft.com/office/drawing/2016/5/12/chartex" xmlns:cx7="http://schemas.microsoft.com/office/drawing/2016/5/13/chartex" xmlns:cx8="http://schemas.microsoft.com/office/drawing/2016/5/14/chartex" xmlns:mc="http://schemas.openxmlformats.org/markup-compatibility/2006" xmlns:aink="http://schemas.microsoft.com/office/drawing/2016/ink" xmlns:am3d="http://schemas.microsoft.com/office/drawing/2017/model3d" xmlns:o="urn:schemas-microsoft-com:office:office" xmlns:r="http://schemas.openxmlformats.org/officeDocument/2006/relationships" xmlns:m="http://schemas.openxmlformats.org/officeDocument/2006/math" xmlns:v="urn:schemas-microsoft-com:vml" xmlns:wp14="http://schemas.microsoft.com/office/word/2010/wordprocessingDrawing" xmlns:wp="http://schemas.openxmlformats.org/drawingml/2006/wordprocessingDrawing" xmlns:w10="urn:schemas-microsoft-com:office:word" xmlns:w="http://schemas.openxmlformats.org/wordprocessingml/2006/main" xmlns:w14="http://schemas.microsoft.com/office/word/2010/wordml" xmlns:w15="http://schemas.microsoft.com/office/word/2012/wordml" xmlns:w16cid="http://schemas.microsoft.com/office/word/2016/wordml/cid" xmlns:w16se="http://schemas.microsoft.com/office/word/2015/wordml/symex" xmlns:wpg="http://schemas.microsoft.com/office/word/2010/wordprocessingGroup" xmlns:wpi="http://schemas.microsoft.com/office/word/2010/wordprocessingInk" xmlns:wne="http://schemas.microsoft.com/office/word/2006/wordml" xmlns:wps="http://schemas.microsoft.com/office/word/2010/wordprocessingShape" mc:Ignorable="w14 w15 w16se w16cid wp14">
+<w:endnotes xmlns:wpc="http://schemas.microsoft.com/office/word/2010/wordprocessingCanvas" xmlns:mc="http://schemas.openxmlformats.org/markup-compatibility/2006" xmlns:o="urn:schemas-microsoft-com:office:office" xmlns:r="http://schemas.openxmlformats.org/officeDocument/2006/relationships" xmlns:m="http://schemas.openxmlformats.org/officeDocument/2006/math" xmlns:v="urn:schemas-microsoft-com:vml" xmlns:wp14="http://schemas.microsoft.com/office/word/2010/wordprocessingDrawing" xmlns:wp="http://schemas.openxmlformats.org/drawingml/2006/wordprocessingDrawing" xmlns:w10="urn:schemas-microsoft-com:office:word" xmlns:w="http://schemas.openxmlformats.org/wordprocessingml/2006/main" xmlns:w14="http://schemas.microsoft.com/office/word/2010/wordml" xmlns:w15="http://schemas.microsoft.com/office/word/2012/wordml" xmlns:wpg="http://schemas.microsoft.com/office/word/2010/wordprocessingGroup" xmlns:wpi="http://schemas.microsoft.com/office/word/2010/wordprocessingInk" xmlns:wne="http://schemas.microsoft.com/office/word/2006/wordml" xmlns:wps="http://schemas.microsoft.com/office/word/2010/wordprocessingShape" mc:Ignorable="w14 w15 wp14">
   <w:endnote w:type="separator" w:id="-1">
     <w:p>
       <w:pPr>
@@ -2661,7 +2583,7 @@
 </file>
 
 <file path=word/footer1.xml><?xml version="1.0" encoding="utf-8"?>
-<w:ftr xmlns:wpc="http://schemas.microsoft.com/office/word/2010/wordprocessingCanvas" xmlns:cx="http://schemas.microsoft.com/office/drawing/2014/chartex" xmlns:cx1="http://schemas.microsoft.com/office/drawing/2015/9/8/chartex" xmlns:cx2="http://schemas.microsoft.com/office/drawing/2015/10/21/chartex" xmlns:cx3="http://schemas.microsoft.com/office/drawing/2016/5/9/chartex" xmlns:cx4="http://schemas.microsoft.com/office/drawing/2016/5/10/chartex" xmlns:cx5="http://schemas.microsoft.com/office/drawing/2016/5/11/chartex" xmlns:cx6="http://schemas.microsoft.com/office/drawing/2016/5/12/chartex" xmlns:cx7="http://schemas.microsoft.com/office/drawing/2016/5/13/chartex" xmlns:cx8="http://schemas.microsoft.com/office/drawing/2016/5/14/chartex" xmlns:mc="http://schemas.openxmlformats.org/markup-compatibility/2006" xmlns:aink="http://schemas.microsoft.com/office/drawing/2016/ink" xmlns:am3d="http://schemas.microsoft.com/office/drawing/2017/model3d" xmlns:o="urn:schemas-microsoft-com:office:office" xmlns:r="http://schemas.openxmlformats.org/officeDocument/2006/relationships" xmlns:m="http://schemas.openxmlformats.org/officeDocument/2006/math" xmlns:v="urn:schemas-microsoft-com:vml" xmlns:wp14="http://schemas.microsoft.com/office/word/2010/wordprocessingDrawing" xmlns:wp="http://schemas.openxmlformats.org/drawingml/2006/wordprocessingDrawing" xmlns:w10="urn:schemas-microsoft-com:office:word" xmlns:w="http://schemas.openxmlformats.org/wordprocessingml/2006/main" xmlns:w14="http://schemas.microsoft.com/office/word/2010/wordml" xmlns:w15="http://schemas.microsoft.com/office/word/2012/wordml" xmlns:w16cid="http://schemas.microsoft.com/office/word/2016/wordml/cid" xmlns:w16se="http://schemas.microsoft.com/office/word/2015/wordml/symex" xmlns:wpg="http://schemas.microsoft.com/office/word/2010/wordprocessingGroup" xmlns:wpi="http://schemas.microsoft.com/office/word/2010/wordprocessingInk" xmlns:wne="http://schemas.microsoft.com/office/word/2006/wordml" xmlns:wps="http://schemas.microsoft.com/office/word/2010/wordprocessingShape" mc:Ignorable="w14 w15 w16se w16cid wp14">
+<w:ftr xmlns:wpc="http://schemas.microsoft.com/office/word/2010/wordprocessingCanvas" xmlns:mc="http://schemas.openxmlformats.org/markup-compatibility/2006" xmlns:o="urn:schemas-microsoft-com:office:office" xmlns:r="http://schemas.openxmlformats.org/officeDocument/2006/relationships" xmlns:m="http://schemas.openxmlformats.org/officeDocument/2006/math" xmlns:v="urn:schemas-microsoft-com:vml" xmlns:wp14="http://schemas.microsoft.com/office/word/2010/wordprocessingDrawing" xmlns:wp="http://schemas.openxmlformats.org/drawingml/2006/wordprocessingDrawing" xmlns:w10="urn:schemas-microsoft-com:office:word" xmlns:w="http://schemas.openxmlformats.org/wordprocessingml/2006/main" xmlns:w14="http://schemas.microsoft.com/office/word/2010/wordml" xmlns:w15="http://schemas.microsoft.com/office/word/2012/wordml" xmlns:wpg="http://schemas.microsoft.com/office/word/2010/wordprocessingGroup" xmlns:wpi="http://schemas.microsoft.com/office/word/2010/wordprocessingInk" xmlns:wne="http://schemas.microsoft.com/office/word/2006/wordml" xmlns:wps="http://schemas.microsoft.com/office/word/2010/wordprocessingShape" mc:Ignorable="w14 w15 wp14">
   <w:sdt>
     <w:sdtPr>
       <w:id w:val="2131833514"/>
@@ -2686,6 +2608,7 @@
         <w:r>
           <w:rPr>
             <w:noProof/>
+            <w:lang w:eastAsia="es-CO"/>
           </w:rPr>
           <mc:AlternateContent>
             <mc:Choice Requires="wpg">
@@ -2824,7 +2747,7 @@
                 </wp:anchor>
               </w:drawing>
             </mc:Choice>
-            <mc:Fallback>
+            <mc:Fallback xmlns:w16se="http://schemas.microsoft.com/office/word/2015/wordml/symex" xmlns:w16cid="http://schemas.microsoft.com/office/word/2016/wordml/cid" xmlns:am3d="http://schemas.microsoft.com/office/drawing/2017/model3d" xmlns:aink="http://schemas.microsoft.com/office/drawing/2016/ink" xmlns:cx8="http://schemas.microsoft.com/office/drawing/2016/5/14/chartex" xmlns:cx7="http://schemas.microsoft.com/office/drawing/2016/5/13/chartex" xmlns:cx6="http://schemas.microsoft.com/office/drawing/2016/5/12/chartex" xmlns:cx5="http://schemas.microsoft.com/office/drawing/2016/5/11/chartex" xmlns:cx4="http://schemas.microsoft.com/office/drawing/2016/5/10/chartex" xmlns:cx3="http://schemas.microsoft.com/office/drawing/2016/5/9/chartex" xmlns:cx2="http://schemas.microsoft.com/office/drawing/2015/10/21/chartex" xmlns:cx1="http://schemas.microsoft.com/office/drawing/2015/9/8/chartex" xmlns:cx="http://schemas.microsoft.com/office/drawing/2014/chartex">
               <w:pict>
                 <v:group w14:anchorId="341559BC" id="Grupo 1" o:spid="_x0000_s1026" style="position:absolute;left:0;text-align:left;margin-left:-16.75pt;margin-top:0;width:34.45pt;height:56.5pt;rotation:180;z-index:-503316477;mso-wrap-distance-right:8.95pt;mso-position-horizontal:right;mso-position-horizontal-relative:margin;mso-position-vertical:bottom;mso-position-vertical-relative:page" coordsize="0,0" o:gfxdata="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">
                   <v:polyline id="Forma libre: forma 3" o:spid="_x0000_s1027" style="position:absolute;flip:y;visibility:visible;mso-wrap-style:square;v-text-anchor:top" points="234360,437400,255960,459000" coordsize="21600,21600" o:gfxdata="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" filled="f" strokecolor="#c00000" strokeweight=".26mm">
@@ -2869,16 +2792,7 @@
             <w:color w:val="C00000"/>
             <w:sz w:val="18"/>
           </w:rPr>
-          <w:t>Plan del Sprint No</w:t>
-        </w:r>
-        <w:r>
-          <w:rPr>
-            <w:rFonts w:ascii="Copperplate Gothic Light" w:hAnsi="Copperplate Gothic Light"/>
-            <w:b/>
-            <w:color w:val="C00000"/>
-            <w:sz w:val="18"/>
-          </w:rPr>
-          <w:t>. __</w:t>
+          <w:t>Plan del Sprint No. __</w:t>
         </w:r>
         <w:r>
           <w:rPr>
@@ -2923,7 +2837,7 @@
 </file>
 
 <file path=word/footnotes.xml><?xml version="1.0" encoding="utf-8"?>
-<w:footnotes xmlns:wpc="http://schemas.microsoft.com/office/word/2010/wordprocessingCanvas" xmlns:cx="http://schemas.microsoft.com/office/drawing/2014/chartex" xmlns:cx1="http://schemas.microsoft.com/office/drawing/2015/9/8/chartex" xmlns:cx2="http://schemas.microsoft.com/office/drawing/2015/10/21/chartex" xmlns:cx3="http://schemas.microsoft.com/office/drawing/2016/5/9/chartex" xmlns:cx4="http://schemas.microsoft.com/office/drawing/2016/5/10/chartex" xmlns:cx5="http://schemas.microsoft.com/office/drawing/2016/5/11/chartex" xmlns:cx6="http://schemas.microsoft.com/office/drawing/2016/5/12/chartex" xmlns:cx7="http://schemas.microsoft.com/office/drawing/2016/5/13/chartex" xmlns:cx8="http://schemas.microsoft.com/office/drawing/2016/5/14/chartex" xmlns:mc="http://schemas.openxmlformats.org/markup-compatibility/2006" xmlns:aink="http://schemas.microsoft.com/office/drawing/2016/ink" xmlns:am3d="http://schemas.microsoft.com/office/drawing/2017/model3d" xmlns:o="urn:schemas-microsoft-com:office:office" xmlns:r="http://schemas.openxmlformats.org/officeDocument/2006/relationships" xmlns:m="http://schemas.openxmlformats.org/officeDocument/2006/math" xmlns:v="urn:schemas-microsoft-com:vml" xmlns:wp14="http://schemas.microsoft.com/office/word/2010/wordprocessingDrawing" xmlns:wp="http://schemas.openxmlformats.org/drawingml/2006/wordprocessingDrawing" xmlns:w10="urn:schemas-microsoft-com:office:word" xmlns:w="http://schemas.openxmlformats.org/wordprocessingml/2006/main" xmlns:w14="http://schemas.microsoft.com/office/word/2010/wordml" xmlns:w15="http://schemas.microsoft.com/office/word/2012/wordml" xmlns:w16cid="http://schemas.microsoft.com/office/word/2016/wordml/cid" xmlns:w16se="http://schemas.microsoft.com/office/word/2015/wordml/symex" xmlns:wpg="http://schemas.microsoft.com/office/word/2010/wordprocessingGroup" xmlns:wpi="http://schemas.microsoft.com/office/word/2010/wordprocessingInk" xmlns:wne="http://schemas.microsoft.com/office/word/2006/wordml" xmlns:wps="http://schemas.microsoft.com/office/word/2010/wordprocessingShape" mc:Ignorable="w14 w15 w16se w16cid wp14">
+<w:footnotes xmlns:wpc="http://schemas.microsoft.com/office/word/2010/wordprocessingCanvas" xmlns:mc="http://schemas.openxmlformats.org/markup-compatibility/2006" xmlns:o="urn:schemas-microsoft-com:office:office" xmlns:r="http://schemas.openxmlformats.org/officeDocument/2006/relationships" xmlns:m="http://schemas.openxmlformats.org/officeDocument/2006/math" xmlns:v="urn:schemas-microsoft-com:vml" xmlns:wp14="http://schemas.microsoft.com/office/word/2010/wordprocessingDrawing" xmlns:wp="http://schemas.openxmlformats.org/drawingml/2006/wordprocessingDrawing" xmlns:w10="urn:schemas-microsoft-com:office:word" xmlns:w="http://schemas.openxmlformats.org/wordprocessingml/2006/main" xmlns:w14="http://schemas.microsoft.com/office/word/2010/wordml" xmlns:w15="http://schemas.microsoft.com/office/word/2012/wordml" xmlns:wpg="http://schemas.microsoft.com/office/word/2010/wordprocessingGroup" xmlns:wpi="http://schemas.microsoft.com/office/word/2010/wordprocessingInk" xmlns:wne="http://schemas.microsoft.com/office/word/2006/wordml" xmlns:wps="http://schemas.microsoft.com/office/word/2010/wordprocessingShape" mc:Ignorable="w14 w15 wp14">
   <w:footnote w:type="separator" w:id="-1">
     <w:p>
       <w:pPr>
@@ -2948,7 +2862,7 @@
 </file>
 
 <file path=word/header1.xml><?xml version="1.0" encoding="utf-8"?>
-<w:hdr xmlns:wpc="http://schemas.microsoft.com/office/word/2010/wordprocessingCanvas" xmlns:cx="http://schemas.microsoft.com/office/drawing/2014/chartex" xmlns:cx1="http://schemas.microsoft.com/office/drawing/2015/9/8/chartex" xmlns:cx2="http://schemas.microsoft.com/office/drawing/2015/10/21/chartex" xmlns:cx3="http://schemas.microsoft.com/office/drawing/2016/5/9/chartex" xmlns:cx4="http://schemas.microsoft.com/office/drawing/2016/5/10/chartex" xmlns:cx5="http://schemas.microsoft.com/office/drawing/2016/5/11/chartex" xmlns:cx6="http://schemas.microsoft.com/office/drawing/2016/5/12/chartex" xmlns:cx7="http://schemas.microsoft.com/office/drawing/2016/5/13/chartex" xmlns:cx8="http://schemas.microsoft.com/office/drawing/2016/5/14/chartex" xmlns:mc="http://schemas.openxmlformats.org/markup-compatibility/2006" xmlns:aink="http://schemas.microsoft.com/office/drawing/2016/ink" xmlns:am3d="http://schemas.microsoft.com/office/drawing/2017/model3d" xmlns:o="urn:schemas-microsoft-com:office:office" xmlns:r="http://schemas.openxmlformats.org/officeDocument/2006/relationships" xmlns:m="http://schemas.openxmlformats.org/officeDocument/2006/math" xmlns:v="urn:schemas-microsoft-com:vml" xmlns:wp14="http://schemas.microsoft.com/office/word/2010/wordprocessingDrawing" xmlns:wp="http://schemas.openxmlformats.org/drawingml/2006/wordprocessingDrawing" xmlns:w10="urn:schemas-microsoft-com:office:word" xmlns:w="http://schemas.openxmlformats.org/wordprocessingml/2006/main" xmlns:w14="http://schemas.microsoft.com/office/word/2010/wordml" xmlns:w15="http://schemas.microsoft.com/office/word/2012/wordml" xmlns:w16cid="http://schemas.microsoft.com/office/word/2016/wordml/cid" xmlns:w16se="http://schemas.microsoft.com/office/word/2015/wordml/symex" xmlns:wpg="http://schemas.microsoft.com/office/word/2010/wordprocessingGroup" xmlns:wpi="http://schemas.microsoft.com/office/word/2010/wordprocessingInk" xmlns:wne="http://schemas.microsoft.com/office/word/2006/wordml" xmlns:wps="http://schemas.microsoft.com/office/word/2010/wordprocessingShape" mc:Ignorable="w14 w15 w16se w16cid wp14">
+<w:hdr xmlns:wpc="http://schemas.microsoft.com/office/word/2010/wordprocessingCanvas" xmlns:mc="http://schemas.openxmlformats.org/markup-compatibility/2006" xmlns:o="urn:schemas-microsoft-com:office:office" xmlns:r="http://schemas.openxmlformats.org/officeDocument/2006/relationships" xmlns:m="http://schemas.openxmlformats.org/officeDocument/2006/math" xmlns:v="urn:schemas-microsoft-com:vml" xmlns:wp14="http://schemas.microsoft.com/office/word/2010/wordprocessingDrawing" xmlns:wp="http://schemas.openxmlformats.org/drawingml/2006/wordprocessingDrawing" xmlns:w10="urn:schemas-microsoft-com:office:word" xmlns:w="http://schemas.openxmlformats.org/wordprocessingml/2006/main" xmlns:w14="http://schemas.microsoft.com/office/word/2010/wordml" xmlns:w15="http://schemas.microsoft.com/office/word/2012/wordml" xmlns:wpg="http://schemas.microsoft.com/office/word/2010/wordprocessingGroup" xmlns:wpi="http://schemas.microsoft.com/office/word/2010/wordprocessingInk" xmlns:wne="http://schemas.microsoft.com/office/word/2006/wordml" xmlns:wps="http://schemas.microsoft.com/office/word/2010/wordprocessingShape" mc:Ignorable="w14 w15 wp14">
   <w:p>
     <w:pPr>
       <w:pStyle w:val="Encabezado"/>
@@ -2962,6 +2876,7 @@
     <w:r>
       <w:rPr>
         <w:noProof/>
+        <w:lang w:eastAsia="es-CO"/>
       </w:rPr>
       <w:drawing>
         <wp:anchor distT="0" distB="0" distL="0" distR="114300" simplePos="0" relativeHeight="5" behindDoc="1" locked="0" layoutInCell="1" allowOverlap="1">
@@ -3095,8 +3010,8 @@
 </file>
 
 <file path=word/numbering.xml><?xml version="1.0" encoding="utf-8"?>
-<w:numbering xmlns:wpc="http://schemas.microsoft.com/office/word/2010/wordprocessingCanvas" xmlns:cx="http://schemas.microsoft.com/office/drawing/2014/chartex" xmlns:cx1="http://schemas.microsoft.com/office/drawing/2015/9/8/chartex" xmlns:cx2="http://schemas.microsoft.com/office/drawing/2015/10/21/chartex" xmlns:cx3="http://schemas.microsoft.com/office/drawing/2016/5/9/chartex" xmlns:cx4="http://schemas.microsoft.com/office/drawing/2016/5/10/chartex" xmlns:cx5="http://schemas.microsoft.com/office/drawing/2016/5/11/chartex" xmlns:cx6="http://schemas.microsoft.com/office/drawing/2016/5/12/chartex" xmlns:cx7="http://schemas.microsoft.com/office/drawing/2016/5/13/chartex" xmlns:cx8="http://schemas.microsoft.com/office/drawing/2016/5/14/chartex" xmlns:mc="http://schemas.openxmlformats.org/markup-compatibility/2006" xmlns:aink="http://schemas.microsoft.com/office/drawing/2016/ink" xmlns:am3d="http://schemas.microsoft.com/office/drawing/2017/model3d" xmlns:o="urn:schemas-microsoft-com:office:office" xmlns:r="http://schemas.openxmlformats.org/officeDocument/2006/relationships" xmlns:m="http://schemas.openxmlformats.org/officeDocument/2006/math" xmlns:v="urn:schemas-microsoft-com:vml" xmlns:wp14="http://schemas.microsoft.com/office/word/2010/wordprocessingDrawing" xmlns:wp="http://schemas.openxmlformats.org/drawingml/2006/wordprocessingDrawing" xmlns:w10="urn:schemas-microsoft-com:office:word" xmlns:w="http://schemas.openxmlformats.org/wordprocessingml/2006/main" xmlns:w14="http://schemas.microsoft.com/office/word/2010/wordml" xmlns:w15="http://schemas.microsoft.com/office/word/2012/wordml" xmlns:w16cid="http://schemas.microsoft.com/office/word/2016/wordml/cid" xmlns:w16se="http://schemas.microsoft.com/office/word/2015/wordml/symex" xmlns:wpg="http://schemas.microsoft.com/office/word/2010/wordprocessingGroup" xmlns:wpi="http://schemas.microsoft.com/office/word/2010/wordprocessingInk" xmlns:wne="http://schemas.microsoft.com/office/word/2006/wordml" xmlns:wps="http://schemas.microsoft.com/office/word/2010/wordprocessingShape" mc:Ignorable="w14 w15 w16se w16cid wp14">
-  <w:abstractNum w:abstractNumId="0" w15:restartNumberingAfterBreak="0">
+<w:numbering xmlns:wpc="http://schemas.microsoft.com/office/word/2010/wordprocessingCanvas" xmlns:mc="http://schemas.openxmlformats.org/markup-compatibility/2006" xmlns:o="urn:schemas-microsoft-com:office:office" xmlns:r="http://schemas.openxmlformats.org/officeDocument/2006/relationships" xmlns:m="http://schemas.openxmlformats.org/officeDocument/2006/math" xmlns:v="urn:schemas-microsoft-com:vml" xmlns:wp14="http://schemas.microsoft.com/office/word/2010/wordprocessingDrawing" xmlns:wp="http://schemas.openxmlformats.org/drawingml/2006/wordprocessingDrawing" xmlns:w10="urn:schemas-microsoft-com:office:word" xmlns:w="http://schemas.openxmlformats.org/wordprocessingml/2006/main" xmlns:w14="http://schemas.microsoft.com/office/word/2010/wordml" xmlns:w15="http://schemas.microsoft.com/office/word/2012/wordml" xmlns:wpg="http://schemas.microsoft.com/office/word/2010/wordprocessingGroup" xmlns:wpi="http://schemas.microsoft.com/office/word/2010/wordprocessingInk" xmlns:wne="http://schemas.microsoft.com/office/word/2006/wordml" xmlns:wps="http://schemas.microsoft.com/office/word/2010/wordprocessingShape" mc:Ignorable="w14 w15 wp14">
+  <w:abstractNum w:abstractNumId="0">
     <w:nsid w:val="0D151824"/>
     <w:multiLevelType w:val="multilevel"/>
     <w:tmpl w:val="AF280BA2"/>
@@ -3245,7 +3160,7 @@
       </w:rPr>
     </w:lvl>
   </w:abstractNum>
-  <w:abstractNum w:abstractNumId="1" w15:restartNumberingAfterBreak="0">
+  <w:abstractNum w:abstractNumId="1">
     <w:nsid w:val="5898752A"/>
     <w:multiLevelType w:val="multilevel"/>
     <w:tmpl w:val="5128FD92"/>
@@ -3367,7 +3282,7 @@
       </w:pPr>
     </w:lvl>
   </w:abstractNum>
-  <w:abstractNum w:abstractNumId="2" w15:restartNumberingAfterBreak="0">
+  <w:abstractNum w:abstractNumId="2">
     <w:nsid w:val="5996131A"/>
     <w:multiLevelType w:val="multilevel"/>
     <w:tmpl w:val="0E869482"/>
@@ -3471,7 +3386,7 @@
 </file>
 
 <file path=word/styles.xml><?xml version="1.0" encoding="utf-8"?>
-<w:styles xmlns:mc="http://schemas.openxmlformats.org/markup-compatibility/2006" xmlns:r="http://schemas.openxmlformats.org/officeDocument/2006/relationships" xmlns:w="http://schemas.openxmlformats.org/wordprocessingml/2006/main" xmlns:w14="http://schemas.microsoft.com/office/word/2010/wordml" xmlns:w15="http://schemas.microsoft.com/office/word/2012/wordml" xmlns:w16cid="http://schemas.microsoft.com/office/word/2016/wordml/cid" xmlns:w16se="http://schemas.microsoft.com/office/word/2015/wordml/symex" mc:Ignorable="w14 w15 w16se w16cid">
+<w:styles xmlns:mc="http://schemas.openxmlformats.org/markup-compatibility/2006" xmlns:r="http://schemas.openxmlformats.org/officeDocument/2006/relationships" xmlns:w="http://schemas.openxmlformats.org/wordprocessingml/2006/main" xmlns:w14="http://schemas.microsoft.com/office/word/2010/wordml" xmlns:w15="http://schemas.microsoft.com/office/word/2012/wordml" mc:Ignorable="w14 w15">
   <w:docDefaults>
     <w:rPrDefault>
       <w:rPr>
@@ -3483,7 +3398,7 @@
     </w:rPrDefault>
     <w:pPrDefault/>
   </w:docDefaults>
-  <w:latentStyles w:defLockedState="0" w:defUIPriority="99" w:defSemiHidden="0" w:defUnhideWhenUsed="0" w:defQFormat="0" w:count="375">
+  <w:latentStyles w:defLockedState="0" w:defUIPriority="99" w:defSemiHidden="0" w:defUnhideWhenUsed="0" w:defQFormat="0" w:count="371">
     <w:lsdException w:name="Normal" w:uiPriority="0" w:qFormat="1"/>
     <w:lsdException w:name="heading 1" w:uiPriority="9" w:qFormat="1"/>
     <w:lsdException w:name="heading 2" w:semiHidden="1" w:uiPriority="9" w:unhideWhenUsed="1" w:qFormat="1"/>
@@ -3589,6 +3504,7 @@
     <w:lsdException w:name="HTML Sample" w:semiHidden="1" w:unhideWhenUsed="1"/>
     <w:lsdException w:name="HTML Typewriter" w:semiHidden="1" w:unhideWhenUsed="1"/>
     <w:lsdException w:name="HTML Variable" w:semiHidden="1" w:unhideWhenUsed="1"/>
+    <w:lsdException w:name="Normal Table" w:semiHidden="1" w:unhideWhenUsed="1"/>
     <w:lsdException w:name="annotation subject" w:semiHidden="1" w:unhideWhenUsed="1"/>
     <w:lsdException w:name="No List" w:semiHidden="1" w:unhideWhenUsed="1"/>
     <w:lsdException w:name="Outline List 1" w:semiHidden="1" w:unhideWhenUsed="1"/>
@@ -3632,8 +3548,10 @@
     <w:lsdException w:name="Table Elegant" w:semiHidden="1" w:unhideWhenUsed="1"/>
     <w:lsdException w:name="Table Professional" w:semiHidden="1" w:unhideWhenUsed="1"/>
     <w:lsdException w:name="Table Subtle 1" w:semiHidden="1" w:unhideWhenUsed="1"/>
+    <w:lsdException w:name="Table Subtle 2" w:semiHidden="1" w:unhideWhenUsed="1"/>
     <w:lsdException w:name="Table Web 1" w:semiHidden="1" w:unhideWhenUsed="1"/>
     <w:lsdException w:name="Table Web 2" w:semiHidden="1" w:unhideWhenUsed="1"/>
+    <w:lsdException w:name="Table Web 3" w:semiHidden="1" w:unhideWhenUsed="1"/>
     <w:lsdException w:name="Balloon Text" w:semiHidden="1" w:unhideWhenUsed="1"/>
     <w:lsdException w:name="Table Grid" w:uiPriority="39"/>
     <w:lsdException w:name="Table Theme" w:semiHidden="1" w:unhideWhenUsed="1"/>
@@ -3852,10 +3770,6 @@
     <w:lsdException w:name="List Table 5 Dark Accent 6" w:uiPriority="50"/>
     <w:lsdException w:name="List Table 6 Colorful Accent 6" w:uiPriority="51"/>
     <w:lsdException w:name="List Table 7 Colorful Accent 6" w:uiPriority="52"/>
-    <w:lsdException w:name="Mention" w:semiHidden="1" w:unhideWhenUsed="1"/>
-    <w:lsdException w:name="Smart Hyperlink" w:semiHidden="1" w:unhideWhenUsed="1"/>
-    <w:lsdException w:name="Hashtag" w:semiHidden="1" w:unhideWhenUsed="1"/>
-    <w:lsdException w:name="Unresolved Mention" w:semiHidden="1" w:unhideWhenUsed="1"/>
   </w:latentStyles>
   <w:style w:type="paragraph" w:default="1" w:styleId="Normal">
     <w:name w:val="Normal"/>
@@ -4269,7 +4183,7 @@
       <w:u w:val="single"/>
     </w:rPr>
   </w:style>
-  <w:style w:type="character" w:styleId="Mencinsinresolver">
+  <w:style w:type="character" w:customStyle="1" w:styleId="UnresolvedMention">
     <w:name w:val="Unresolved Mention"/>
     <w:basedOn w:val="Fuentedeprrafopredeter"/>
     <w:uiPriority w:val="99"/>
@@ -4550,7 +4464,7 @@
 </file>
 
 <file path=customXml/itemProps1.xml><?xml version="1.0" encoding="utf-8"?>
-<ds:datastoreItem xmlns:ds="http://schemas.openxmlformats.org/officeDocument/2006/customXml" ds:itemID="{F0BBC434-6988-4B63-BD05-476E514A31D0}">
+<ds:datastoreItem xmlns:ds="http://schemas.openxmlformats.org/officeDocument/2006/customXml" ds:itemID="{8E3E05FC-5AF0-40A1-B4BB-65AA2C72C961}">
   <ds:schemaRefs>
     <ds:schemaRef ds:uri="http://schemas.openxmlformats.org/officeDocument/2006/bibliography"/>
   </ds:schemaRefs>

</xml_diff>